<commit_message>
Primera parte ampliada: grosor 2 x 2
</commit_message>
<xml_diff>
--- a/Nonograma/Nonograma_FP2_ElisaTodd.docx
+++ b/Nonograma/Nonograma_FP2_ElisaTodd.docx
@@ -43,15 +43,7 @@
     </w:p>
     <w:p>
       <w:r>
-        <w:t>Los tableros irán ordenados uno tras otro en un fichero ‘</w:t>
-      </w:r>
-      <w:proofErr w:type="spellStart"/>
-      <w:r>
-        <w:t>levels</w:t>
-      </w:r>
-      <w:proofErr w:type="spellEnd"/>
-      <w:r>
-        <w:t>’. Éste estará compuesto por los niveles de la siguiente forma:</w:t>
+        <w:t>Los tableros irán ordenados uno tras otro en un fichero ‘levels’. Éste estará compuesto por los niveles de la siguiente forma:</w:t>
       </w:r>
     </w:p>
     <w:p>
@@ -63,7 +55,6 @@
           <w:szCs w:val="20"/>
         </w:rPr>
       </w:pPr>
-      <w:proofErr w:type="spellStart"/>
       <w:r>
         <w:rPr>
           <w:i/>
@@ -73,7 +64,6 @@
         </w:rPr>
         <w:t>levelX</w:t>
       </w:r>
-      <w:proofErr w:type="spellEnd"/>
     </w:p>
     <w:p>
       <w:pPr>
@@ -383,15 +373,7 @@
         </w:numPr>
       </w:pPr>
       <w:r>
-        <w:t xml:space="preserve">La representación en </w:t>
-      </w:r>
-      <w:proofErr w:type="gramStart"/>
-      <w:r>
-        <w:t>pantalla,</w:t>
-      </w:r>
-      <w:proofErr w:type="gramEnd"/>
-      <w:r>
-        <w:t xml:space="preserve"> se vería así:</w:t>
+        <w:t>La representación en pantalla, se vería así:</w:t>
       </w:r>
     </w:p>
     <w:p>
@@ -408,6 +390,93 @@
       <w:pPr>
         <w:ind w:left="360"/>
       </w:pPr>
+    </w:p>
+    <w:p>
+      <w:pPr>
+        <w:ind w:left="360"/>
+      </w:pPr>
+    </w:p>
+    <w:p>
+      <w:pPr>
+        <w:pStyle w:val="Prrafodelista"/>
+        <w:numPr>
+          <w:ilvl w:val="0"/>
+          <w:numId w:val="4"/>
+        </w:numPr>
+      </w:pPr>
+      <w:r>
+        <w:rPr>
+          <w:noProof/>
+        </w:rPr>
+        <w:lastRenderedPageBreak/>
+        <w:drawing>
+          <wp:anchor distT="0" distB="0" distL="114300" distR="114300" simplePos="0" relativeHeight="251660288" behindDoc="0" locked="0" layoutInCell="1" allowOverlap="1" wp14:anchorId="1A2EA45D" wp14:editId="53E58297">
+            <wp:simplePos x="0" y="0"/>
+            <wp:positionH relativeFrom="column">
+              <wp:posOffset>2177415</wp:posOffset>
+            </wp:positionH>
+            <wp:positionV relativeFrom="paragraph">
+              <wp:posOffset>5080</wp:posOffset>
+            </wp:positionV>
+            <wp:extent cx="3609975" cy="4267200"/>
+            <wp:effectExtent l="0" t="0" r="9525" b="0"/>
+            <wp:wrapSquare wrapText="bothSides"/>
+            <wp:docPr id="3" name="Imagen 3"/>
+            <wp:cNvGraphicFramePr>
+              <a:graphicFrameLocks xmlns:a="http://schemas.openxmlformats.org/drawingml/2006/main" noChangeAspect="1"/>
+            </wp:cNvGraphicFramePr>
+            <a:graphic xmlns:a="http://schemas.openxmlformats.org/drawingml/2006/main">
+              <a:graphicData uri="http://schemas.openxmlformats.org/drawingml/2006/picture">
+                <pic:pic xmlns:pic="http://schemas.openxmlformats.org/drawingml/2006/picture">
+                  <pic:nvPicPr>
+                    <pic:cNvPr id="0" name="Picture 1"/>
+                    <pic:cNvPicPr>
+                      <a:picLocks noChangeAspect="1" noChangeArrowheads="1"/>
+                    </pic:cNvPicPr>
+                  </pic:nvPicPr>
+                  <pic:blipFill>
+                    <a:blip r:embed="rId7">
+                      <a:extLst>
+                        <a:ext uri="{28A0092B-C50C-407E-A947-70E740481C1C}">
+                          <a14:useLocalDpi xmlns:a14="http://schemas.microsoft.com/office/drawing/2010/main" val="0"/>
+                        </a:ext>
+                      </a:extLst>
+                    </a:blip>
+                    <a:srcRect/>
+                    <a:stretch>
+                      <a:fillRect/>
+                    </a:stretch>
+                  </pic:blipFill>
+                  <pic:spPr bwMode="auto">
+                    <a:xfrm>
+                      <a:off x="0" y="0"/>
+                      <a:ext cx="3609975" cy="4267200"/>
+                    </a:xfrm>
+                    <a:prstGeom prst="rect">
+                      <a:avLst/>
+                    </a:prstGeom>
+                    <a:noFill/>
+                    <a:ln>
+                      <a:noFill/>
+                    </a:ln>
+                  </pic:spPr>
+                </pic:pic>
+              </a:graphicData>
+            </a:graphic>
+          </wp:anchor>
+        </w:drawing>
+      </w:r>
+      <w:r>
+        <w:t xml:space="preserve">Hay una versión alternativa de la representación: </w:t>
+      </w:r>
+    </w:p>
+    <w:p>
+      <w:pPr>
+        <w:pStyle w:val="Prrafodelista"/>
+      </w:pPr>
+      <w:r>
+        <w:t>El tamaño es mayor para casos en los que los datos contengan números de dos cifras.</w:t>
+      </w:r>
     </w:p>
     <w:sectPr>
       <w:pgSz w:w="11906" w:h="16838"/>

</xml_diff>

<commit_message>
Dibujado y tachado de casillas
</commit_message>
<xml_diff>
--- a/Nonograma/Nonograma_FP2_ElisaTodd.docx
+++ b/Nonograma/Nonograma_FP2_ElisaTodd.docx
@@ -43,7 +43,15 @@
     </w:p>
     <w:p>
       <w:r>
-        <w:t>Los tableros irán ordenados uno tras otro en un fichero ‘levels’. Éste estará compuesto por los niveles de la siguiente forma:</w:t>
+        <w:t>Los tableros irán ordenados uno tras otro en un fichero ‘</w:t>
+      </w:r>
+      <w:proofErr w:type="spellStart"/>
+      <w:r>
+        <w:t>levels</w:t>
+      </w:r>
+      <w:proofErr w:type="spellEnd"/>
+      <w:r>
+        <w:t>’. Éste estará compuesto por los niveles de la siguiente forma:</w:t>
       </w:r>
     </w:p>
     <w:p>
@@ -55,6 +63,7 @@
           <w:szCs w:val="20"/>
         </w:rPr>
       </w:pPr>
+      <w:proofErr w:type="spellStart"/>
       <w:r>
         <w:rPr>
           <w:i/>
@@ -64,6 +73,7 @@
         </w:rPr>
         <w:t>levelX</w:t>
       </w:r>
+      <w:proofErr w:type="spellEnd"/>
     </w:p>
     <w:p>
       <w:pPr>
@@ -277,91 +287,13 @@
       </w:r>
     </w:p>
     <w:p>
-      <w:r>
-        <w:t>Se reutilizará la clase Coors que se aportó en clase para este proyecto.</w:t>
-      </w:r>
-    </w:p>
-    <w:p>
       <w:pPr>
         <w:rPr>
           <w:noProof/>
         </w:rPr>
       </w:pPr>
       <w:r>
-        <w:rPr>
-          <w:noProof/>
-        </w:rPr>
-        <w:drawing>
-          <wp:anchor distT="0" distB="0" distL="114300" distR="114300" simplePos="0" relativeHeight="251659264" behindDoc="0" locked="0" layoutInCell="1" allowOverlap="1" wp14:anchorId="7BED54DD" wp14:editId="4A694D0A">
-            <wp:simplePos x="0" y="0"/>
-            <wp:positionH relativeFrom="page">
-              <wp:posOffset>4524375</wp:posOffset>
-            </wp:positionH>
-            <wp:positionV relativeFrom="paragraph">
-              <wp:posOffset>284480</wp:posOffset>
-            </wp:positionV>
-            <wp:extent cx="1884045" cy="1847850"/>
-            <wp:effectExtent l="0" t="0" r="1905" b="0"/>
-            <wp:wrapSquare wrapText="bothSides"/>
-            <wp:docPr id="2" name="Imagen 2"/>
-            <wp:cNvGraphicFramePr>
-              <a:graphicFrameLocks xmlns:a="http://schemas.openxmlformats.org/drawingml/2006/main" noChangeAspect="1"/>
-            </wp:cNvGraphicFramePr>
-            <a:graphic xmlns:a="http://schemas.openxmlformats.org/drawingml/2006/main">
-              <a:graphicData uri="http://schemas.openxmlformats.org/drawingml/2006/picture">
-                <pic:pic xmlns:pic="http://schemas.openxmlformats.org/drawingml/2006/picture">
-                  <pic:nvPicPr>
-                    <pic:cNvPr id="0" name="Picture 1"/>
-                    <pic:cNvPicPr>
-                      <a:picLocks noChangeAspect="1" noChangeArrowheads="1"/>
-                    </pic:cNvPicPr>
-                  </pic:nvPicPr>
-                  <pic:blipFill rotWithShape="1">
-                    <a:blip r:embed="rId6">
-                      <a:extLst>
-                        <a:ext uri="{28A0092B-C50C-407E-A947-70E740481C1C}">
-                          <a14:useLocalDpi xmlns:a14="http://schemas.microsoft.com/office/drawing/2010/main" val="0"/>
-                        </a:ext>
-                      </a:extLst>
-                    </a:blip>
-                    <a:srcRect r="70283" b="49246"/>
-                    <a:stretch/>
-                  </pic:blipFill>
-                  <pic:spPr bwMode="auto">
-                    <a:xfrm>
-                      <a:off x="0" y="0"/>
-                      <a:ext cx="1884045" cy="1847850"/>
-                    </a:xfrm>
-                    <a:prstGeom prst="rect">
-                      <a:avLst/>
-                    </a:prstGeom>
-                    <a:noFill/>
-                    <a:ln>
-                      <a:noFill/>
-                    </a:ln>
-                    <a:extLst>
-                      <a:ext uri="{53640926-AAD7-44D8-BBD7-CCE9431645EC}">
-                        <a14:shadowObscured xmlns:a14="http://schemas.microsoft.com/office/drawing/2010/main"/>
-                      </a:ext>
-                    </a:extLst>
-                  </pic:spPr>
-                </pic:pic>
-              </a:graphicData>
-            </a:graphic>
-            <wp14:sizeRelH relativeFrom="margin">
-              <wp14:pctWidth>0</wp14:pctWidth>
-            </wp14:sizeRelH>
-            <wp14:sizeRelV relativeFrom="margin">
-              <wp14:pctHeight>0</wp14:pctHeight>
-            </wp14:sizeRelV>
-          </wp:anchor>
-        </w:drawing>
-      </w:r>
-    </w:p>
-    <w:p/>
-    <w:p>
-      <w:r>
-        <w:t xml:space="preserve">06/05 </w:t>
+        <w:t>Se reutilizará la clase Coors que se aportó en clase para este proyecto.</w:t>
       </w:r>
     </w:p>
     <w:p>
@@ -371,30 +303,60 @@
           <w:ilvl w:val="0"/>
           <w:numId w:val="4"/>
         </w:numPr>
-      </w:pPr>
-      <w:r>
-        <w:t>La representación en pantalla, se vería así:</w:t>
-      </w:r>
-    </w:p>
-    <w:p>
-      <w:pPr>
-        <w:pStyle w:val="Prrafodelista"/>
-      </w:pPr>
-    </w:p>
-    <w:p>
-      <w:pPr>
-        <w:pStyle w:val="Prrafodelista"/>
-      </w:pPr>
-    </w:p>
-    <w:p>
-      <w:pPr>
-        <w:ind w:left="360"/>
-      </w:pPr>
-    </w:p>
-    <w:p>
-      <w:pPr>
-        <w:ind w:left="360"/>
-      </w:pPr>
+        <w:rPr>
+          <w:u w:val="single"/>
+        </w:rPr>
+      </w:pPr>
+      <w:r>
+        <w:rPr>
+          <w:u w:val="single"/>
+        </w:rPr>
+        <w:t xml:space="preserve">Controles del juego: </w:t>
+      </w:r>
+    </w:p>
+    <w:p>
+      <w:r>
+        <w:t>Moverse: flechas del panel de dirección.</w:t>
+      </w:r>
+    </w:p>
+    <w:p>
+      <w:r>
+        <w:t xml:space="preserve">Colorear una casilla: </w:t>
+      </w:r>
+      <w:proofErr w:type="spellStart"/>
+      <w:r>
+        <w:t>Enter</w:t>
+      </w:r>
+      <w:proofErr w:type="spellEnd"/>
+      <w:r>
+        <w:t>.</w:t>
+      </w:r>
+    </w:p>
+    <w:p>
+      <w:r>
+        <w:t>Tachar una casilla: X.</w:t>
+      </w:r>
+    </w:p>
+    <w:p>
+      <w:r>
+        <w:t>Borrar el contenido de una casilla: Retroceso.</w:t>
+      </w:r>
+    </w:p>
+    <w:p>
+      <w:r>
+        <w:t>Guardar: G.</w:t>
+      </w:r>
+    </w:p>
+    <w:p>
+      <w:r>
+        <w:t>Cargar: H.</w:t>
+      </w:r>
+    </w:p>
+    <w:p>
+      <w:r>
+        <w:lastRenderedPageBreak/>
+        <w:t xml:space="preserve">06/05 </w:t>
+      </w:r>
     </w:p>
     <w:p>
       <w:pPr>
@@ -405,22 +367,66 @@
         </w:numPr>
       </w:pPr>
       <w:r>
+        <w:t xml:space="preserve">La representación en </w:t>
+      </w:r>
+      <w:proofErr w:type="gramStart"/>
+      <w:r>
+        <w:t>pantalla,</w:t>
+      </w:r>
+      <w:proofErr w:type="gramEnd"/>
+      <w:r>
+        <w:t xml:space="preserve"> se vería así:</w:t>
+      </w:r>
+    </w:p>
+    <w:p>
+      <w:pPr>
+        <w:pStyle w:val="Prrafodelista"/>
+      </w:pPr>
+      <w:r>
+        <w:t xml:space="preserve">Como se puede observar, las filas y columnas tienen un ancho de 2x2 para que en el caso de que un dato tuviese dos cifras, su representación se realizase con claridad, y sin mezclarse con el resto de </w:t>
+      </w:r>
+      <w:proofErr w:type="gramStart"/>
+      <w:r>
+        <w:t>datos</w:t>
+      </w:r>
+      <w:proofErr w:type="gramEnd"/>
+      <w:r>
+        <w:t>.</w:t>
+      </w:r>
+    </w:p>
+    <w:p>
+      <w:pPr>
+        <w:pStyle w:val="Prrafodelista"/>
+      </w:pPr>
+      <w:r>
+        <w:t>Además de esta manera se ve un tablero más grande que hace más agradable el juego.</w:t>
+      </w:r>
+    </w:p>
+    <w:p>
+      <w:r>
         <w:rPr>
           <w:noProof/>
         </w:rPr>
-        <w:lastRenderedPageBreak/>
         <w:drawing>
-          <wp:anchor distT="0" distB="0" distL="114300" distR="114300" simplePos="0" relativeHeight="251660288" behindDoc="0" locked="0" layoutInCell="1" allowOverlap="1" wp14:anchorId="1A2EA45D" wp14:editId="53E58297">
+          <wp:anchor distT="0" distB="0" distL="114300" distR="114300" simplePos="0" relativeHeight="251660288" behindDoc="1" locked="0" layoutInCell="1" allowOverlap="1" wp14:anchorId="1A2EA45D" wp14:editId="19B915A9">
             <wp:simplePos x="0" y="0"/>
-            <wp:positionH relativeFrom="column">
-              <wp:posOffset>2177415</wp:posOffset>
+            <wp:positionH relativeFrom="margin">
+              <wp:posOffset>1018540</wp:posOffset>
             </wp:positionH>
             <wp:positionV relativeFrom="paragraph">
-              <wp:posOffset>5080</wp:posOffset>
+              <wp:posOffset>13970</wp:posOffset>
             </wp:positionV>
             <wp:extent cx="3609975" cy="4267200"/>
             <wp:effectExtent l="0" t="0" r="9525" b="0"/>
-            <wp:wrapSquare wrapText="bothSides"/>
+            <wp:wrapTight wrapText="bothSides">
+              <wp:wrapPolygon edited="0">
+                <wp:start x="0" y="0"/>
+                <wp:lineTo x="0" y="21504"/>
+                <wp:lineTo x="21543" y="21504"/>
+                <wp:lineTo x="21543" y="0"/>
+                <wp:lineTo x="0" y="0"/>
+              </wp:wrapPolygon>
+            </wp:wrapTight>
             <wp:docPr id="3" name="Imagen 3"/>
             <wp:cNvGraphicFramePr>
               <a:graphicFrameLocks xmlns:a="http://schemas.openxmlformats.org/drawingml/2006/main" noChangeAspect="1"/>
@@ -435,7 +441,7 @@
                     </pic:cNvPicPr>
                   </pic:nvPicPr>
                   <pic:blipFill>
-                    <a:blip r:embed="rId7">
+                    <a:blip r:embed="rId6">
                       <a:extLst>
                         <a:ext uri="{28A0092B-C50C-407E-A947-70E740481C1C}">
                           <a14:useLocalDpi xmlns:a14="http://schemas.microsoft.com/office/drawing/2010/main" val="0"/>
@@ -466,18 +472,197 @@
           </wp:anchor>
         </w:drawing>
       </w:r>
-      <w:r>
-        <w:t xml:space="preserve">Hay una versión alternativa de la representación: </w:t>
-      </w:r>
-    </w:p>
-    <w:p>
-      <w:pPr>
-        <w:pStyle w:val="Prrafodelista"/>
-      </w:pPr>
-      <w:r>
-        <w:t>El tamaño es mayor para casos en los que los datos contengan números de dos cifras.</w:t>
-      </w:r>
-    </w:p>
+    </w:p>
+    <w:p/>
+    <w:p/>
+    <w:p/>
+    <w:p/>
+    <w:p/>
+    <w:p/>
+    <w:p/>
+    <w:p/>
+    <w:p/>
+    <w:p/>
+    <w:p/>
+    <w:p/>
+    <w:p/>
+    <w:p/>
+    <w:p/>
+    <w:p>
+      <w:r>
+        <w:rPr>
+          <w:noProof/>
+        </w:rPr>
+        <w:drawing>
+          <wp:anchor distT="0" distB="0" distL="114300" distR="114300" simplePos="0" relativeHeight="251662336" behindDoc="0" locked="0" layoutInCell="1" allowOverlap="1" wp14:anchorId="1BFD72A3" wp14:editId="3B5D337C">
+            <wp:simplePos x="0" y="0"/>
+            <wp:positionH relativeFrom="column">
+              <wp:posOffset>2157095</wp:posOffset>
+            </wp:positionH>
+            <wp:positionV relativeFrom="paragraph">
+              <wp:posOffset>20955</wp:posOffset>
+            </wp:positionV>
+            <wp:extent cx="2981960" cy="2990850"/>
+            <wp:effectExtent l="0" t="0" r="8890" b="0"/>
+            <wp:wrapSquare wrapText="bothSides"/>
+            <wp:docPr id="2" name="Imagen 2"/>
+            <wp:cNvGraphicFramePr>
+              <a:graphicFrameLocks xmlns:a="http://schemas.openxmlformats.org/drawingml/2006/main" noChangeAspect="1"/>
+            </wp:cNvGraphicFramePr>
+            <a:graphic xmlns:a="http://schemas.openxmlformats.org/drawingml/2006/main">
+              <a:graphicData uri="http://schemas.openxmlformats.org/drawingml/2006/picture">
+                <pic:pic xmlns:pic="http://schemas.openxmlformats.org/drawingml/2006/picture">
+                  <pic:nvPicPr>
+                    <pic:cNvPr id="0" name="Picture 1"/>
+                    <pic:cNvPicPr>
+                      <a:picLocks noChangeAspect="1" noChangeArrowheads="1"/>
+                    </pic:cNvPicPr>
+                  </pic:nvPicPr>
+                  <pic:blipFill>
+                    <a:blip r:embed="rId7">
+                      <a:extLst>
+                        <a:ext uri="{28A0092B-C50C-407E-A947-70E740481C1C}">
+                          <a14:useLocalDpi xmlns:a14="http://schemas.microsoft.com/office/drawing/2010/main" val="0"/>
+                        </a:ext>
+                      </a:extLst>
+                    </a:blip>
+                    <a:srcRect/>
+                    <a:stretch>
+                      <a:fillRect/>
+                    </a:stretch>
+                  </pic:blipFill>
+                  <pic:spPr bwMode="auto">
+                    <a:xfrm>
+                      <a:off x="0" y="0"/>
+                      <a:ext cx="2981960" cy="2990850"/>
+                    </a:xfrm>
+                    <a:prstGeom prst="rect">
+                      <a:avLst/>
+                    </a:prstGeom>
+                    <a:noFill/>
+                    <a:ln>
+                      <a:noFill/>
+                    </a:ln>
+                  </pic:spPr>
+                </pic:pic>
+              </a:graphicData>
+            </a:graphic>
+            <wp14:sizeRelH relativeFrom="margin">
+              <wp14:pctWidth>0</wp14:pctWidth>
+            </wp14:sizeRelH>
+            <wp14:sizeRelV relativeFrom="margin">
+              <wp14:pctHeight>0</wp14:pctHeight>
+            </wp14:sizeRelV>
+          </wp:anchor>
+        </w:drawing>
+      </w:r>
+      <w:r>
+        <w:t>07/05</w:t>
+      </w:r>
+    </w:p>
+    <w:p>
+      <w:r>
+        <w:t>Existen 3 métodos en la clase Tablero que se ocupan de cambiar el contenido de la casilla sobre la que se encuentra el jugador.</w:t>
+      </w:r>
+    </w:p>
+    <w:p>
+      <w:r>
+        <w:t>De manera que, un tablero completo se vería de la siguiente forma:</w:t>
+      </w:r>
+    </w:p>
+    <w:p>
+      <w:r>
+        <w:t xml:space="preserve">El tablero se ha </w:t>
+      </w:r>
+      <w:proofErr w:type="gramStart"/>
+      <w:r>
+        <w:t>completando</w:t>
+      </w:r>
+      <w:proofErr w:type="gramEnd"/>
+      <w:r>
+        <w:t xml:space="preserve"> usando las teclas de ‘X’, y </w:t>
+      </w:r>
+      <w:proofErr w:type="spellStart"/>
+      <w:r>
+        <w:t>Enter</w:t>
+      </w:r>
+      <w:proofErr w:type="spellEnd"/>
+      <w:r>
+        <w:t>, colocando la información necesaria en cada casilla.</w:t>
+      </w:r>
+    </w:p>
+    <w:p/>
+    <w:p>
+      <w:r>
+        <w:lastRenderedPageBreak/>
+        <w:t>Además, cuando el jugador está en una fila o columna que contiene un tachado, este se representa con un color azul oscuro, para que se siga viendo la información necesaria del tablero.</w:t>
+      </w:r>
+    </w:p>
+    <w:p>
+      <w:r>
+        <w:rPr>
+          <w:noProof/>
+        </w:rPr>
+        <w:drawing>
+          <wp:anchor distT="0" distB="0" distL="114300" distR="114300" simplePos="0" relativeHeight="251661312" behindDoc="0" locked="0" layoutInCell="1" allowOverlap="1" wp14:anchorId="6A294670" wp14:editId="79830957">
+            <wp:simplePos x="0" y="0"/>
+            <wp:positionH relativeFrom="column">
+              <wp:posOffset>1358265</wp:posOffset>
+            </wp:positionH>
+            <wp:positionV relativeFrom="paragraph">
+              <wp:posOffset>9525</wp:posOffset>
+            </wp:positionV>
+            <wp:extent cx="2924175" cy="3152775"/>
+            <wp:effectExtent l="0" t="0" r="9525" b="9525"/>
+            <wp:wrapSquare wrapText="bothSides"/>
+            <wp:docPr id="4" name="Imagen 4"/>
+            <wp:cNvGraphicFramePr>
+              <a:graphicFrameLocks xmlns:a="http://schemas.openxmlformats.org/drawingml/2006/main" noChangeAspect="1"/>
+            </wp:cNvGraphicFramePr>
+            <a:graphic xmlns:a="http://schemas.openxmlformats.org/drawingml/2006/main">
+              <a:graphicData uri="http://schemas.openxmlformats.org/drawingml/2006/picture">
+                <pic:pic xmlns:pic="http://schemas.openxmlformats.org/drawingml/2006/picture">
+                  <pic:nvPicPr>
+                    <pic:cNvPr id="0" name="Picture 2"/>
+                    <pic:cNvPicPr>
+                      <a:picLocks noChangeAspect="1" noChangeArrowheads="1"/>
+                    </pic:cNvPicPr>
+                  </pic:nvPicPr>
+                  <pic:blipFill>
+                    <a:blip r:embed="rId8">
+                      <a:extLst>
+                        <a:ext uri="{28A0092B-C50C-407E-A947-70E740481C1C}">
+                          <a14:useLocalDpi xmlns:a14="http://schemas.microsoft.com/office/drawing/2010/main" val="0"/>
+                        </a:ext>
+                      </a:extLst>
+                    </a:blip>
+                    <a:srcRect/>
+                    <a:stretch>
+                      <a:fillRect/>
+                    </a:stretch>
+                  </pic:blipFill>
+                  <pic:spPr bwMode="auto">
+                    <a:xfrm>
+                      <a:off x="0" y="0"/>
+                      <a:ext cx="2924175" cy="3152775"/>
+                    </a:xfrm>
+                    <a:prstGeom prst="rect">
+                      <a:avLst/>
+                    </a:prstGeom>
+                    <a:noFill/>
+                    <a:ln>
+                      <a:noFill/>
+                    </a:ln>
+                  </pic:spPr>
+                </pic:pic>
+              </a:graphicData>
+            </a:graphic>
+          </wp:anchor>
+        </w:drawing>
+      </w:r>
+    </w:p>
+    <w:p/>
+    <w:p/>
     <w:sectPr>
       <w:pgSz w:w="11906" w:h="16838"/>
       <w:pgMar w:top="1417" w:right="1701" w:bottom="1417" w:left="1701" w:header="708" w:footer="708" w:gutter="0"/>

</xml_diff>

<commit_message>
Mejoras de rendimiento, listas
</commit_message>
<xml_diff>
--- a/Nonograma/Nonograma_FP2_ElisaTodd.docx
+++ b/Nonograma/Nonograma_FP2_ElisaTodd.docx
@@ -41,15 +41,7 @@
     </w:p>
     <w:p>
       <w:r>
-        <w:t>Los tableros irán ordenados uno tras otro en un fichero ‘</w:t>
-      </w:r>
-      <w:proofErr w:type="spellStart"/>
-      <w:r>
-        <w:t>levels</w:t>
-      </w:r>
-      <w:proofErr w:type="spellEnd"/>
-      <w:r>
-        <w:t>’. Éste estará compuesto por los niveles de la siguiente forma:</w:t>
+        <w:t>Los tableros irán ordenados uno tras otro en un fichero ‘levels’. Éste estará compuesto por los niveles de la siguiente forma:</w:t>
       </w:r>
     </w:p>
     <w:p>
@@ -61,7 +53,6 @@
           <w:szCs w:val="20"/>
         </w:rPr>
       </w:pPr>
-      <w:proofErr w:type="spellStart"/>
       <w:r>
         <w:rPr>
           <w:i/>
@@ -71,7 +62,6 @@
         </w:rPr>
         <w:t>levelX</w:t>
       </w:r>
-      <w:proofErr w:type="spellEnd"/>
     </w:p>
     <w:p>
       <w:pPr>
@@ -323,7 +313,6 @@
         </w:rPr>
         <w:t xml:space="preserve">        </w:t>
       </w:r>
-      <w:proofErr w:type="spellStart"/>
       <w:r>
         <w:rPr>
           <w:rFonts w:ascii="Consolas" w:hAnsi="Consolas" w:cs="Consolas"/>
@@ -333,7 +322,6 @@
         </w:rPr>
         <w:t>enum</w:t>
       </w:r>
-      <w:proofErr w:type="spellEnd"/>
       <w:r>
         <w:rPr>
           <w:rFonts w:ascii="Consolas" w:hAnsi="Consolas" w:cs="Consolas"/>
@@ -382,19 +370,22 @@
           <w:sz w:val="19"/>
           <w:szCs w:val="19"/>
         </w:rPr>
-        <w:t xml:space="preserve">        Casillas[,] </w:t>
-      </w:r>
-      <w:proofErr w:type="spellStart"/>
-      <w:r>
+        <w:t xml:space="preserve">        Casillas[,] tab;</w:t>
+      </w:r>
+    </w:p>
+    <w:p>
+      <w:pPr>
+        <w:autoSpaceDE w:val="0"/>
+        <w:autoSpaceDN w:val="0"/>
+        <w:adjustRightInd w:val="0"/>
+        <w:spacing w:after="0" w:line="240" w:lineRule="auto"/>
         <w:rPr>
           <w:rFonts w:ascii="Consolas" w:hAnsi="Consolas" w:cs="Consolas"/>
           <w:color w:val="000000"/>
           <w:sz w:val="19"/>
           <w:szCs w:val="19"/>
         </w:rPr>
-        <w:t>tab</w:t>
-      </w:r>
-      <w:proofErr w:type="spellEnd"/>
+      </w:pPr>
       <w:r>
         <w:rPr>
           <w:rFonts w:ascii="Consolas" w:hAnsi="Consolas" w:cs="Consolas"/>
@@ -402,7 +393,25 @@
           <w:sz w:val="19"/>
           <w:szCs w:val="19"/>
         </w:rPr>
-        <w:t>;</w:t>
+        <w:t xml:space="preserve">        </w:t>
+      </w:r>
+      <w:r>
+        <w:rPr>
+          <w:rFonts w:ascii="Consolas" w:hAnsi="Consolas" w:cs="Consolas"/>
+          <w:color w:val="0000FF"/>
+          <w:sz w:val="19"/>
+          <w:szCs w:val="19"/>
+        </w:rPr>
+        <w:t>string</w:t>
+      </w:r>
+      <w:r>
+        <w:rPr>
+          <w:rFonts w:ascii="Consolas" w:hAnsi="Consolas" w:cs="Consolas"/>
+          <w:color w:val="000000"/>
+          <w:sz w:val="19"/>
+          <w:szCs w:val="19"/>
+        </w:rPr>
+        <w:t>[] datosFilas, datosColumnas;</w:t>
       </w:r>
     </w:p>
     <w:p>
@@ -427,7 +436,6 @@
         </w:rPr>
         <w:t xml:space="preserve">        </w:t>
       </w:r>
-      <w:proofErr w:type="spellStart"/>
       <w:r>
         <w:rPr>
           <w:rFonts w:ascii="Consolas" w:hAnsi="Consolas" w:cs="Consolas"/>
@@ -435,9 +443,8 @@
           <w:sz w:val="19"/>
           <w:szCs w:val="19"/>
         </w:rPr>
-        <w:t>string</w:t>
-      </w:r>
-      <w:proofErr w:type="spellEnd"/>
+        <w:t>int</w:t>
+      </w:r>
       <w:r>
         <w:rPr>
           <w:rFonts w:ascii="Consolas" w:hAnsi="Consolas" w:cs="Consolas"/>
@@ -445,9 +452,10 @@
           <w:sz w:val="19"/>
           <w:szCs w:val="19"/>
         </w:rPr>
-        <w:t xml:space="preserve">[] </w:t>
-      </w:r>
-      <w:proofErr w:type="spellStart"/>
+        <w:t xml:space="preserve"> maxDatosFil, maxDatosCol;</w:t>
+      </w:r>
+    </w:p>
+    <w:p>
       <w:r>
         <w:rPr>
           <w:rFonts w:ascii="Consolas" w:hAnsi="Consolas" w:cs="Consolas"/>
@@ -455,151 +463,7 @@
           <w:sz w:val="19"/>
           <w:szCs w:val="19"/>
         </w:rPr>
-        <w:t>datosFilas</w:t>
-      </w:r>
-      <w:proofErr w:type="spellEnd"/>
-      <w:r>
-        <w:rPr>
-          <w:rFonts w:ascii="Consolas" w:hAnsi="Consolas" w:cs="Consolas"/>
-          <w:color w:val="000000"/>
-          <w:sz w:val="19"/>
-          <w:szCs w:val="19"/>
-        </w:rPr>
-        <w:t xml:space="preserve">, </w:t>
-      </w:r>
-      <w:proofErr w:type="spellStart"/>
-      <w:r>
-        <w:rPr>
-          <w:rFonts w:ascii="Consolas" w:hAnsi="Consolas" w:cs="Consolas"/>
-          <w:color w:val="000000"/>
-          <w:sz w:val="19"/>
-          <w:szCs w:val="19"/>
-        </w:rPr>
-        <w:t>datosColumnas</w:t>
-      </w:r>
-      <w:proofErr w:type="spellEnd"/>
-      <w:r>
-        <w:rPr>
-          <w:rFonts w:ascii="Consolas" w:hAnsi="Consolas" w:cs="Consolas"/>
-          <w:color w:val="000000"/>
-          <w:sz w:val="19"/>
-          <w:szCs w:val="19"/>
-        </w:rPr>
-        <w:t>;</w:t>
-      </w:r>
-    </w:p>
-    <w:p>
-      <w:pPr>
-        <w:autoSpaceDE w:val="0"/>
-        <w:autoSpaceDN w:val="0"/>
-        <w:adjustRightInd w:val="0"/>
-        <w:spacing w:after="0" w:line="240" w:lineRule="auto"/>
-        <w:rPr>
-          <w:rFonts w:ascii="Consolas" w:hAnsi="Consolas" w:cs="Consolas"/>
-          <w:color w:val="000000"/>
-          <w:sz w:val="19"/>
-          <w:szCs w:val="19"/>
-        </w:rPr>
-      </w:pPr>
-      <w:r>
-        <w:rPr>
-          <w:rFonts w:ascii="Consolas" w:hAnsi="Consolas" w:cs="Consolas"/>
-          <w:color w:val="000000"/>
-          <w:sz w:val="19"/>
-          <w:szCs w:val="19"/>
-        </w:rPr>
-        <w:t xml:space="preserve">        </w:t>
-      </w:r>
-      <w:proofErr w:type="spellStart"/>
-      <w:r>
-        <w:rPr>
-          <w:rFonts w:ascii="Consolas" w:hAnsi="Consolas" w:cs="Consolas"/>
-          <w:color w:val="0000FF"/>
-          <w:sz w:val="19"/>
-          <w:szCs w:val="19"/>
-        </w:rPr>
-        <w:t>int</w:t>
-      </w:r>
-      <w:proofErr w:type="spellEnd"/>
-      <w:r>
-        <w:rPr>
-          <w:rFonts w:ascii="Consolas" w:hAnsi="Consolas" w:cs="Consolas"/>
-          <w:color w:val="000000"/>
-          <w:sz w:val="19"/>
-          <w:szCs w:val="19"/>
-        </w:rPr>
-        <w:t xml:space="preserve"> </w:t>
-      </w:r>
-      <w:proofErr w:type="spellStart"/>
-      <w:r>
-        <w:rPr>
-          <w:rFonts w:ascii="Consolas" w:hAnsi="Consolas" w:cs="Consolas"/>
-          <w:color w:val="000000"/>
-          <w:sz w:val="19"/>
-          <w:szCs w:val="19"/>
-        </w:rPr>
-        <w:t>maxDatosFil</w:t>
-      </w:r>
-      <w:proofErr w:type="spellEnd"/>
-      <w:r>
-        <w:rPr>
-          <w:rFonts w:ascii="Consolas" w:hAnsi="Consolas" w:cs="Consolas"/>
-          <w:color w:val="000000"/>
-          <w:sz w:val="19"/>
-          <w:szCs w:val="19"/>
-        </w:rPr>
-        <w:t xml:space="preserve">, </w:t>
-      </w:r>
-      <w:proofErr w:type="spellStart"/>
-      <w:r>
-        <w:rPr>
-          <w:rFonts w:ascii="Consolas" w:hAnsi="Consolas" w:cs="Consolas"/>
-          <w:color w:val="000000"/>
-          <w:sz w:val="19"/>
-          <w:szCs w:val="19"/>
-        </w:rPr>
-        <w:t>maxDatosCol</w:t>
-      </w:r>
-      <w:proofErr w:type="spellEnd"/>
-      <w:r>
-        <w:rPr>
-          <w:rFonts w:ascii="Consolas" w:hAnsi="Consolas" w:cs="Consolas"/>
-          <w:color w:val="000000"/>
-          <w:sz w:val="19"/>
-          <w:szCs w:val="19"/>
-        </w:rPr>
-        <w:t>;</w:t>
-      </w:r>
-    </w:p>
-    <w:p>
-      <w:r>
-        <w:rPr>
-          <w:rFonts w:ascii="Consolas" w:hAnsi="Consolas" w:cs="Consolas"/>
-          <w:color w:val="000000"/>
-          <w:sz w:val="19"/>
-          <w:szCs w:val="19"/>
-        </w:rPr>
-        <w:t xml:space="preserve">        </w:t>
-      </w:r>
-      <w:proofErr w:type="spellStart"/>
-      <w:r>
-        <w:rPr>
-          <w:rFonts w:ascii="Consolas" w:hAnsi="Consolas" w:cs="Consolas"/>
-          <w:color w:val="000000"/>
-          <w:sz w:val="19"/>
-          <w:szCs w:val="19"/>
-        </w:rPr>
-        <w:t>Coor</w:t>
-      </w:r>
-      <w:proofErr w:type="spellEnd"/>
-      <w:r>
-        <w:rPr>
-          <w:rFonts w:ascii="Consolas" w:hAnsi="Consolas" w:cs="Consolas"/>
-          <w:color w:val="000000"/>
-          <w:sz w:val="19"/>
-          <w:szCs w:val="19"/>
-        </w:rPr>
-        <w:t xml:space="preserve"> jugador;</w:t>
+        <w:t xml:space="preserve">        Coor jugador;</w:t>
       </w:r>
     </w:p>
     <w:p>
@@ -613,7 +477,6 @@
       <w:r>
         <w:t xml:space="preserve"> servirá para dar un valor a cada posición del tablero, </w:t>
       </w:r>
-      <w:proofErr w:type="spellStart"/>
       <w:r>
         <w:rPr>
           <w:i/>
@@ -621,17 +484,8 @@
         </w:rPr>
         <w:t>tab</w:t>
       </w:r>
-      <w:proofErr w:type="spellEnd"/>
-      <w:r>
-        <w:t xml:space="preserve">, una matriz de estas casillas, dependiendo del input del usuario. Inicialmente, </w:t>
-      </w:r>
-      <w:proofErr w:type="spellStart"/>
-      <w:r>
-        <w:t>tab</w:t>
-      </w:r>
-      <w:proofErr w:type="spellEnd"/>
-      <w:r>
-        <w:t xml:space="preserve"> tendrá únicamente el valor </w:t>
+      <w:r>
+        <w:t xml:space="preserve">, una matriz de estas casillas, dependiendo del input del usuario. Inicialmente, tab tendrá únicamente el valor </w:t>
       </w:r>
       <w:r>
         <w:rPr>
@@ -645,7 +499,6 @@
       </w:r>
     </w:p>
     <w:p>
-      <w:proofErr w:type="spellStart"/>
       <w:r>
         <w:rPr>
           <w:i/>
@@ -653,11 +506,9 @@
         </w:rPr>
         <w:t>datosFilas</w:t>
       </w:r>
-      <w:proofErr w:type="spellEnd"/>
       <w:r>
         <w:t xml:space="preserve"> y </w:t>
       </w:r>
-      <w:proofErr w:type="spellStart"/>
       <w:r>
         <w:rPr>
           <w:i/>
@@ -665,17 +516,8 @@
         </w:rPr>
         <w:t>datosColumnas</w:t>
       </w:r>
-      <w:proofErr w:type="spellEnd"/>
-      <w:r>
-        <w:t xml:space="preserve"> son dos </w:t>
-      </w:r>
-      <w:proofErr w:type="spellStart"/>
-      <w:r>
-        <w:t>arrays</w:t>
-      </w:r>
-      <w:proofErr w:type="spellEnd"/>
-      <w:r>
-        <w:t xml:space="preserve"> que contienen los datos de las filas y columnas. Cada posición del array contiene la información de una fila o una columna</w:t>
+      <w:r>
+        <w:t xml:space="preserve"> son dos arrays que contienen los datos de las filas y columnas. Cada posición del array contiene la información de una fila o una columna</w:t>
       </w:r>
       <w:r>
         <w:t>. Por ejemplo, en el level0 mencionado anteriormente:</w:t>
@@ -685,13 +527,8 @@
       <w:pPr>
         <w:pStyle w:val="Prrafodelista"/>
       </w:pPr>
-      <w:proofErr w:type="spellStart"/>
-      <w:r>
-        <w:t>datosFilas</w:t>
-      </w:r>
-      <w:proofErr w:type="spellEnd"/>
-      <w:r>
-        <w:t xml:space="preserve"> = [2</w:t>
+      <w:r>
+        <w:t>datosFilas = [2</w:t>
       </w:r>
       <w:r>
         <w:rPr>
@@ -778,13 +615,8 @@
       <w:pPr>
         <w:pStyle w:val="Prrafodelista"/>
       </w:pPr>
-      <w:proofErr w:type="spellStart"/>
-      <w:r>
-        <w:t>datosColumnas</w:t>
-      </w:r>
-      <w:proofErr w:type="spellEnd"/>
-      <w:r>
-        <w:t xml:space="preserve"> = [1,1</w:t>
+      <w:r>
+        <w:t>datosColumnas = [1,1</w:t>
       </w:r>
       <w:r>
         <w:rPr>
@@ -861,93 +693,54 @@
       <w:r>
         <w:t xml:space="preserve">Los enteros </w:t>
       </w:r>
-      <w:proofErr w:type="spellStart"/>
       <w:r>
         <w:rPr>
           <w:i/>
           <w:iCs/>
         </w:rPr>
-        <w:t>maxDatosFil</w:t>
-      </w:r>
-      <w:proofErr w:type="spellEnd"/>
+        <w:t xml:space="preserve">maxDatosFil </w:t>
+      </w:r>
+      <w:r>
+        <w:t xml:space="preserve">y </w:t>
+      </w:r>
       <w:r>
         <w:rPr>
           <w:i/>
           <w:iCs/>
         </w:rPr>
-        <w:t xml:space="preserve"> </w:t>
-      </w:r>
-      <w:r>
-        <w:t xml:space="preserve">y </w:t>
-      </w:r>
-      <w:proofErr w:type="spellStart"/>
+        <w:t xml:space="preserve">maxDatosCol </w:t>
+      </w:r>
+      <w:r>
+        <w:t xml:space="preserve">son valores que se obtienen a partir de los datos de datosFilas y de datosColumnas. Sirven para la representación por pantalla del tablero. Su valor </w:t>
+      </w:r>
+      <w:r>
+        <w:lastRenderedPageBreak/>
+        <w:t>indica el valor máximo de datos que hay en filas y en columnas. Es decir, sirve para saber cuánto espacio libre se debe dejar para poder representar los datos por pantalla.</w:t>
+      </w:r>
+    </w:p>
+    <w:p>
+      <w:r>
+        <w:t xml:space="preserve">Por último, la coordenada </w:t>
+      </w:r>
       <w:r>
         <w:rPr>
           <w:i/>
           <w:iCs/>
         </w:rPr>
-        <w:t>maxDatosCol</w:t>
-      </w:r>
-      <w:proofErr w:type="spellEnd"/>
+        <w:t>jugador</w:t>
+      </w:r>
       <w:r>
         <w:rPr>
           <w:i/>
           <w:iCs/>
         </w:rPr>
-        <w:t xml:space="preserve"> </w:t>
-      </w:r>
-      <w:r>
-        <w:t xml:space="preserve">son valores que se obtienen a partir de los datos de </w:t>
-      </w:r>
-      <w:proofErr w:type="spellStart"/>
-      <w:r>
-        <w:t>datosFilas</w:t>
-      </w:r>
-      <w:proofErr w:type="spellEnd"/>
-      <w:r>
-        <w:t xml:space="preserve"> y de </w:t>
-      </w:r>
-      <w:proofErr w:type="spellStart"/>
-      <w:r>
-        <w:t>datosColumnas</w:t>
-      </w:r>
-      <w:proofErr w:type="spellEnd"/>
-      <w:r>
-        <w:t xml:space="preserve">. Sirven para la representación por pantalla del tablero. Su valor </w:t>
-      </w:r>
-      <w:r>
-        <w:lastRenderedPageBreak/>
-        <w:t>indica el valor máximo de datos que hay en filas y en columnas. Es decir, sirve para saber cuánto espacio libre se debe dejar para poder representar los datos por pantalla.</w:t>
-      </w:r>
-    </w:p>
-    <w:p>
-      <w:r>
-        <w:t xml:space="preserve">Por último, la </w:t>
-      </w:r>
-      <w:proofErr w:type="gramStart"/>
-      <w:r>
-        <w:t xml:space="preserve">coordenada </w:t>
+        <w:t>,</w:t>
       </w:r>
       <w:r>
         <w:rPr>
           <w:i/>
           <w:iCs/>
         </w:rPr>
-        <w:t>jugador</w:t>
-      </w:r>
-      <w:proofErr w:type="gramEnd"/>
-      <w:r>
-        <w:rPr>
-          <w:i/>
-          <w:iCs/>
-        </w:rPr>
-        <w:t>,</w:t>
-      </w:r>
-      <w:r>
-        <w:rPr>
-          <w:i/>
-          <w:iCs/>
-        </w:rPr>
         <w:t xml:space="preserve"> </w:t>
       </w:r>
       <w:r>
@@ -965,15 +758,7 @@
         <w:t xml:space="preserve"> tiene los métodos necesarios para la representación por pantalla: la constructora Tablero() y Dibuja()</w:t>
       </w:r>
       <w:r>
-        <w:t xml:space="preserve">, para moverse por el tablero: Mueve() y </w:t>
-      </w:r>
-      <w:proofErr w:type="spellStart"/>
-      <w:r>
-        <w:t>SiguientePosicion</w:t>
-      </w:r>
-      <w:proofErr w:type="spellEnd"/>
-      <w:r>
-        <w:t>(), y para rellenar las casillas con información: Colorea(), Tacha() y Borra().</w:t>
+        <w:t>, para moverse por el tablero: Mueve() y SiguientePosicion(), y para rellenar las casillas con información: Colorea(), Tacha() y Borra().</w:t>
       </w:r>
     </w:p>
     <w:p>
@@ -1026,15 +811,7 @@
     </w:p>
     <w:p>
       <w:r>
-        <w:t xml:space="preserve">Colorear una casilla: </w:t>
-      </w:r>
-      <w:proofErr w:type="spellStart"/>
-      <w:r>
-        <w:t>Enter</w:t>
-      </w:r>
-      <w:proofErr w:type="spellEnd"/>
-      <w:r>
-        <w:t>.</w:t>
+        <w:t>Colorear una casilla: Enter.</w:t>
       </w:r>
     </w:p>
     <w:p>
@@ -1136,15 +913,7 @@
         </w:drawing>
       </w:r>
       <w:r>
-        <w:t xml:space="preserve">La representación en </w:t>
-      </w:r>
-      <w:proofErr w:type="gramStart"/>
-      <w:r>
-        <w:t>pantalla,</w:t>
-      </w:r>
-      <w:proofErr w:type="gramEnd"/>
-      <w:r>
-        <w:t xml:space="preserve"> se vería así:</w:t>
+        <w:t>La representación en pantalla, se vería así:</w:t>
       </w:r>
     </w:p>
     <w:p>
@@ -1152,15 +921,7 @@
         <w:pStyle w:val="Prrafodelista"/>
       </w:pPr>
       <w:r>
-        <w:t xml:space="preserve">Como se puede observar, las filas y columnas tienen un ancho de 2x2 para que en el caso de que un dato tuviese dos cifras, su representación se realizase con claridad, y sin mezclarse con el resto de </w:t>
-      </w:r>
-      <w:proofErr w:type="gramStart"/>
-      <w:r>
-        <w:t>datos</w:t>
-      </w:r>
-      <w:proofErr w:type="gramEnd"/>
-      <w:r>
-        <w:t>.</w:t>
+        <w:t>Como se puede observar, las filas y columnas tienen un ancho de 2x2 para que en el caso de que un dato tuviese dos cifras, su representación se realizase con claridad, y sin mezclarse con el resto de datos.</w:t>
       </w:r>
     </w:p>
     <w:p>
@@ -1265,25 +1026,7 @@
     </w:p>
     <w:p>
       <w:r>
-        <w:t xml:space="preserve">El tablero se ha </w:t>
-      </w:r>
-      <w:proofErr w:type="spellStart"/>
-      <w:proofErr w:type="gramStart"/>
-      <w:r>
-        <w:t>completando</w:t>
-      </w:r>
-      <w:proofErr w:type="spellEnd"/>
-      <w:proofErr w:type="gramEnd"/>
-      <w:r>
-        <w:t xml:space="preserve"> usando las teclas de ‘X’, y </w:t>
-      </w:r>
-      <w:proofErr w:type="spellStart"/>
-      <w:r>
-        <w:t>Enter</w:t>
-      </w:r>
-      <w:proofErr w:type="spellEnd"/>
-      <w:r>
-        <w:t>, colocando la información necesaria en cada casilla</w:t>
+        <w:t>El tablero se ha completando usando las teclas de ‘X’, y Enter, colocando la información necesaria en cada casilla</w:t>
       </w:r>
       <w:r>
         <w:t>, proporcionada por los datos.</w:t>
@@ -1386,33 +1129,16 @@
     </w:p>
     <w:p>
       <w:r>
-        <w:t>Para comprobar si un tablero está completo o no, se utilizarán listas.</w:t>
-      </w:r>
-    </w:p>
-    <w:p>
-      <w:r>
-        <w:t xml:space="preserve">Inicialmente se crea una lista, </w:t>
-      </w:r>
-      <w:proofErr w:type="spellStart"/>
-      <w:r>
-        <w:rPr>
-          <w:i/>
-          <w:iCs/>
-        </w:rPr>
-        <w:t>listaDatos</w:t>
-      </w:r>
-      <w:proofErr w:type="spellEnd"/>
-      <w:r>
-        <w:t>, con los datos de las columnas de la siguiente manera:</w:t>
-      </w:r>
-    </w:p>
-    <w:p>
-      <w:pPr>
-        <w:rPr>
-          <w:sz w:val="44"/>
-          <w:szCs w:val="44"/>
-        </w:rPr>
-      </w:pPr>
+        <w:t>Para comprobar si un tablero está completo o no, se utilizará</w:t>
+      </w:r>
+      <w:r>
+        <w:t xml:space="preserve"> un vector de</w:t>
+      </w:r>
+      <w:r>
+        <w:t xml:space="preserve"> listas.</w:t>
+      </w:r>
+    </w:p>
+    <w:p>
       <w:r>
         <w:rPr>
           <w:noProof/>
@@ -1420,16 +1146,16 @@
         <mc:AlternateContent>
           <mc:Choice Requires="wps">
             <w:drawing>
-              <wp:anchor distT="0" distB="0" distL="114300" distR="114300" simplePos="0" relativeHeight="251657215" behindDoc="0" locked="0" layoutInCell="1" allowOverlap="1" wp14:anchorId="323E40C6" wp14:editId="7620533A">
+              <wp:anchor distT="0" distB="0" distL="114300" distR="114300" simplePos="0" relativeHeight="251657215" behindDoc="0" locked="0" layoutInCell="1" allowOverlap="1" wp14:anchorId="323E40C6" wp14:editId="373CF550">
                 <wp:simplePos x="0" y="0"/>
-                <wp:positionH relativeFrom="column">
-                  <wp:posOffset>406731</wp:posOffset>
+                <wp:positionH relativeFrom="margin">
+                  <wp:posOffset>308718</wp:posOffset>
                 </wp:positionH>
                 <wp:positionV relativeFrom="paragraph">
-                  <wp:posOffset>49282</wp:posOffset>
+                  <wp:posOffset>258157</wp:posOffset>
                 </wp:positionV>
-                <wp:extent cx="4834393" cy="294198"/>
-                <wp:effectExtent l="76200" t="76200" r="99695" b="86995"/>
+                <wp:extent cx="3484928" cy="430530"/>
+                <wp:effectExtent l="0" t="0" r="20320" b="26670"/>
                 <wp:wrapNone/>
                 <wp:docPr id="17" name="Rectángulo 17"/>
                 <wp:cNvGraphicFramePr/>
@@ -1440,7 +1166,7 @@
                       <wps:spPr>
                         <a:xfrm>
                           <a:off x="0" y="0"/>
-                          <a:ext cx="4834393" cy="294198"/>
+                          <a:ext cx="3484928" cy="430530"/>
                         </a:xfrm>
                         <a:prstGeom prst="rect">
                           <a:avLst/>
@@ -1448,21 +1174,13 @@
                         <a:noFill/>
                         <a:ln w="9525" cap="flat" cmpd="sng" algn="ctr">
                           <a:solidFill>
-                            <a:schemeClr val="dk1"/>
+                            <a:schemeClr val="accent6"/>
                           </a:solidFill>
                           <a:prstDash val="solid"/>
                           <a:round/>
                           <a:headEnd type="none" w="med" len="med"/>
                           <a:tailEnd type="none" w="med" len="med"/>
                         </a:ln>
-                        <a:effectLst>
-                          <a:glow rad="63500">
-                            <a:schemeClr val="accent5">
-                              <a:satMod val="175000"/>
-                              <a:alpha val="40000"/>
-                            </a:schemeClr>
-                          </a:glow>
-                        </a:effectLst>
                       </wps:spPr>
                       <wps:style>
                         <a:lnRef idx="0">
@@ -1475,7 +1193,7 @@
                           <a:scrgbClr r="0" g="0" b="0"/>
                         </a:effectRef>
                         <a:fontRef idx="minor">
-                          <a:schemeClr val="dk1"/>
+                          <a:schemeClr val="accent6"/>
                         </a:fontRef>
                       </wps:style>
                       <wps:bodyPr rot="0" spcFirstLastPara="0" vertOverflow="overflow" horzOverflow="overflow" vert="horz" wrap="square" lIns="91440" tIns="45720" rIns="91440" bIns="45720" numCol="1" spcCol="0" rtlCol="0" fromWordArt="0" anchor="ctr" anchorCtr="0" forceAA="0" compatLnSpc="1">
@@ -1498,49 +1216,113 @@
           </mc:Choice>
           <mc:Fallback>
             <w:pict>
-              <v:rect w14:anchorId="13B94AB3" id="Rectángulo 17" o:spid="_x0000_s1026" style="position:absolute;margin-left:32.05pt;margin-top:3.9pt;width:380.65pt;height:23.15pt;z-index:251657215;visibility:visible;mso-wrap-style:square;mso-width-percent:0;mso-height-percent:0;mso-wrap-distance-left:9pt;mso-wrap-distance-top:0;mso-wrap-distance-right:9pt;mso-wrap-distance-bottom:0;mso-position-horizontal:absolute;mso-position-horizontal-relative:text;mso-position-vertical:absolute;mso-position-vertical-relative:text;mso-width-percent:0;mso-height-percent:0;mso-width-relative:margin;mso-height-relative:margin;v-text-anchor:middle" o:gfxdata="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" filled="f" strokecolor="black [3200]">
+              <v:rect w14:anchorId="6659D2C7" id="Rectángulo 17" o:spid="_x0000_s1026" style="position:absolute;margin-left:24.3pt;margin-top:20.35pt;width:274.4pt;height:33.9pt;z-index:251657215;visibility:visible;mso-wrap-style:square;mso-width-percent:0;mso-height-percent:0;mso-wrap-distance-left:9pt;mso-wrap-distance-top:0;mso-wrap-distance-right:9pt;mso-wrap-distance-bottom:0;mso-position-horizontal:absolute;mso-position-horizontal-relative:margin;mso-position-vertical:absolute;mso-position-vertical-relative:text;mso-width-percent:0;mso-height-percent:0;mso-width-relative:margin;mso-height-relative:margin;v-text-anchor:middle" o:gfxdata="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" filled="f" strokecolor="#70ad47 [3209]">
                 <v:stroke joinstyle="round"/>
+                <w10:wrap anchorx="margin"/>
               </v:rect>
             </w:pict>
           </mc:Fallback>
         </mc:AlternateContent>
       </w:r>
       <w:r>
-        <w:tab/>
-      </w:r>
-      <w:r>
+        <w:t xml:space="preserve">Inicialmente se crea </w:t>
+      </w:r>
+      <w:r>
+        <w:rPr>
+          <w:i/>
+          <w:iCs/>
+        </w:rPr>
+        <w:t>vectorDatos</w:t>
+      </w:r>
+      <w:r>
+        <w:t>, con los datos de las columnas de la siguiente manera:</w:t>
+      </w:r>
+    </w:p>
+    <w:p>
+      <w:pPr>
         <w:rPr>
           <w:sz w:val="44"/>
           <w:szCs w:val="44"/>
         </w:rPr>
-        <w:t>2 | 0 | 4 | 0 | 8 | 0 | 4 | 3 | 0 | 2 | 2 | 0…</w:t>
-      </w:r>
-    </w:p>
-    <w:p>
-      <w:r>
-        <w:t xml:space="preserve">Cada nodo equivale a un conjunto de casillas seguidas en la misma columna, y el cero indica cambio de columna. Así, cuando el tablero se encuentre de esta forma, estará resuelto. En cada iteración se llamará al método </w:t>
-      </w:r>
-      <w:proofErr w:type="spellStart"/>
-      <w:r>
-        <w:t>TableroCompletado</w:t>
-      </w:r>
-      <w:proofErr w:type="spellEnd"/>
-      <w:r>
-        <w:t xml:space="preserve">(), que devolverá true si, al leer el </w:t>
-      </w:r>
+      </w:pPr>
+      <w:r>
+        <w:tab/>
+      </w:r>
+      <w:r>
+        <w:rPr>
+          <w:sz w:val="44"/>
+          <w:szCs w:val="44"/>
+        </w:rPr>
+        <w:t>2 | 4 | 8 | 4</w:t>
+      </w:r>
+      <w:r>
+        <w:rPr>
+          <w:sz w:val="44"/>
+          <w:szCs w:val="44"/>
+        </w:rPr>
+        <w:t>,</w:t>
+      </w:r>
+      <w:r>
+        <w:rPr>
+          <w:sz w:val="44"/>
+          <w:szCs w:val="44"/>
+        </w:rPr>
+        <w:t>3| 2</w:t>
+      </w:r>
+      <w:r>
+        <w:rPr>
+          <w:sz w:val="44"/>
+          <w:szCs w:val="44"/>
+        </w:rPr>
+        <w:t>,</w:t>
+      </w:r>
+      <w:r>
+        <w:rPr>
+          <w:sz w:val="44"/>
+          <w:szCs w:val="44"/>
+        </w:rPr>
+        <w:t xml:space="preserve">2 | </w:t>
+      </w:r>
+      <w:r>
+        <w:rPr>
+          <w:sz w:val="44"/>
+          <w:szCs w:val="44"/>
+        </w:rPr>
+        <w:t>1 | 3 | 3</w:t>
+      </w:r>
+    </w:p>
+    <w:p>
+      <w:r>
+        <w:t xml:space="preserve">Cada </w:t>
+      </w:r>
+      <w:r>
+        <w:t>posición</w:t>
+      </w:r>
+      <w:r>
+        <w:t xml:space="preserve"> equivale a un</w:t>
+      </w:r>
+      <w:r>
+        <w:t>a columna del tablero, formada por una lista. Si la lista sólo tiene un elemento, quiere decir que en esa columna solo se requiere un dato, si hay dos, se requieren dos datos, y así sucesivamente hasta el número máximo de posibles datos.</w:t>
+      </w:r>
+    </w:p>
+    <w:p>
       <w:r>
         <w:lastRenderedPageBreak/>
-        <w:t xml:space="preserve">tablero e insertarlo en la lista </w:t>
-      </w:r>
-      <w:proofErr w:type="spellStart"/>
+        <w:t xml:space="preserve">En cada iteración se llamará al método TableroCompletado(), que devolverá true si, al leer el tablero e insertarlo en </w:t>
+      </w:r>
+      <w:r>
+        <w:t xml:space="preserve">un nuevo vector de listas: </w:t>
+      </w:r>
       <w:r>
         <w:rPr>
           <w:i/>
           <w:iCs/>
         </w:rPr>
-        <w:t>tableroActual</w:t>
-      </w:r>
-      <w:proofErr w:type="spellEnd"/>
+        <w:t>vectorActual</w:t>
+      </w:r>
+      <w:r>
+        <w:t xml:space="preserve"> </w:t>
+      </w:r>
       <w:r>
         <w:rPr>
           <w:i/>
@@ -1549,20 +1331,282 @@
         <w:t xml:space="preserve">, </w:t>
       </w:r>
       <w:r>
-        <w:t xml:space="preserve">cada nodo de este coincide con cada nodo de </w:t>
-      </w:r>
-      <w:proofErr w:type="spellStart"/>
+        <w:t xml:space="preserve">cada </w:t>
+      </w:r>
+      <w:r>
+        <w:rPr>
+          <w:u w:val="single"/>
+        </w:rPr>
+        <w:t>nodo</w:t>
+      </w:r>
+      <w:r>
+        <w:t xml:space="preserve"> de</w:t>
+      </w:r>
+      <w:r>
+        <w:t xml:space="preserve"> cada </w:t>
+      </w:r>
+      <w:r>
+        <w:rPr>
+          <w:u w:val="single"/>
+        </w:rPr>
+        <w:t>elemento</w:t>
+      </w:r>
+      <w:r>
+        <w:t xml:space="preserve"> de</w:t>
+      </w:r>
+      <w:r>
+        <w:t xml:space="preserve"> este</w:t>
+      </w:r>
+      <w:r>
+        <w:t xml:space="preserve"> vector,</w:t>
+      </w:r>
+      <w:r>
+        <w:t xml:space="preserve"> coincide con cada nodo de </w:t>
+      </w:r>
+      <w:r>
+        <w:t xml:space="preserve">cada elemento de </w:t>
+      </w:r>
       <w:r>
         <w:rPr>
           <w:i/>
           <w:iCs/>
         </w:rPr>
-        <w:t>listaDatos</w:t>
-      </w:r>
-      <w:proofErr w:type="spellEnd"/>
+        <w:t>vector</w:t>
+      </w:r>
+      <w:r>
+        <w:rPr>
+          <w:i/>
+          <w:iCs/>
+        </w:rPr>
+        <w:t>Datos</w:t>
+      </w:r>
       <w:r>
         <w:t>.</w:t>
       </w:r>
+      <w:r>
+        <w:t xml:space="preserve"> Es decir: va recorriendo </w:t>
+      </w:r>
+      <w:r>
+        <w:rPr>
+          <w:i/>
+          <w:iCs/>
+        </w:rPr>
+        <w:t>vectorDatos</w:t>
+      </w:r>
+      <w:r>
+        <w:rPr>
+          <w:i/>
+          <w:iCs/>
+        </w:rPr>
+        <w:t xml:space="preserve"> </w:t>
+      </w:r>
+      <w:r>
+        <w:t xml:space="preserve">y comparándolo con </w:t>
+      </w:r>
+      <w:r>
+        <w:rPr>
+          <w:i/>
+          <w:iCs/>
+        </w:rPr>
+        <w:t>vectorActual</w:t>
+      </w:r>
+      <w:r>
+        <w:rPr>
+          <w:i/>
+          <w:iCs/>
+        </w:rPr>
+        <w:t xml:space="preserve">, </w:t>
+      </w:r>
+      <w:r>
+        <w:t>hasta llegar al último elemento o se encuentre alguna diferencia.</w:t>
+      </w:r>
+    </w:p>
+    <w:p/>
+    <w:p>
+      <w:pPr>
+        <w:pStyle w:val="Prrafodelista"/>
+        <w:numPr>
+          <w:ilvl w:val="0"/>
+          <w:numId w:val="4"/>
+        </w:numPr>
+      </w:pPr>
+      <w:r>
+        <w:t>Mejora del rendimiento</w:t>
+      </w:r>
+    </w:p>
+    <w:p>
+      <w:r>
+        <w:t xml:space="preserve">Hasta ahora, el juego funciona correctamente, pero con tableros de mayor tamaño, el tiempo transcurrido entre paso y paso es mayor al deseado, ya que el programa tarda un tiempo en comprobar si está completo o no: aunque el tablero esté vacío o tenga un par de casillas rellenas, tiene que recolectar toda la información para compararla. </w:t>
+      </w:r>
+    </w:p>
+    <w:p>
+      <w:r>
+        <w:t>Para evitar esto y hacer un programa más fluido, se añade</w:t>
+      </w:r>
+      <w:r>
+        <w:t>:</w:t>
+      </w:r>
+    </w:p>
+    <w:p>
+      <w:pPr>
+        <w:ind w:firstLine="708"/>
+        <w:rPr>
+          <w:rFonts w:ascii="Consolas" w:hAnsi="Consolas" w:cs="Consolas"/>
+          <w:color w:val="000000"/>
+          <w:sz w:val="19"/>
+          <w:szCs w:val="19"/>
+        </w:rPr>
+      </w:pPr>
+      <w:r>
+        <w:rPr>
+          <w:rFonts w:ascii="Consolas" w:hAnsi="Consolas" w:cs="Consolas"/>
+          <w:color w:val="0000FF"/>
+          <w:sz w:val="19"/>
+          <w:szCs w:val="19"/>
+        </w:rPr>
+        <w:t>int</w:t>
+      </w:r>
+      <w:r>
+        <w:rPr>
+          <w:rFonts w:ascii="Consolas" w:hAnsi="Consolas" w:cs="Consolas"/>
+          <w:color w:val="000000"/>
+          <w:sz w:val="19"/>
+          <w:szCs w:val="19"/>
+        </w:rPr>
+        <w:t xml:space="preserve"> casillasColoreadas = 0, casillasNecesarias = 0;</w:t>
+      </w:r>
+    </w:p>
+    <w:p>
+      <w:pPr>
+        <w:rPr>
+          <w:rFonts w:cstheme="minorHAnsi"/>
+        </w:rPr>
+      </w:pPr>
+      <w:r>
+        <w:rPr>
+          <w:rFonts w:cstheme="minorHAnsi"/>
+        </w:rPr>
+        <w:t>Vamos a hacer que solo se lleve a</w:t>
+      </w:r>
+      <w:r>
+        <w:rPr>
+          <w:rFonts w:cstheme="minorHAnsi"/>
+        </w:rPr>
+        <w:t xml:space="preserve"> cabo la comprobación cuando haya las suficientes casillas rellenas: si hay más o menos</w:t>
+      </w:r>
+      <w:r>
+        <w:rPr>
+          <w:rFonts w:cstheme="minorHAnsi"/>
+        </w:rPr>
+        <w:t xml:space="preserve"> de las necesarias</w:t>
+      </w:r>
+      <w:r>
+        <w:rPr>
+          <w:rFonts w:cstheme="minorHAnsi"/>
+        </w:rPr>
+        <w:t>, es absurdo comprobar</w:t>
+      </w:r>
+      <w:r>
+        <w:rPr>
+          <w:rFonts w:cstheme="minorHAnsi"/>
+        </w:rPr>
+        <w:t>.</w:t>
+      </w:r>
+    </w:p>
+    <w:p>
+      <w:pPr>
+        <w:rPr>
+          <w:rFonts w:ascii="Consolas" w:hAnsi="Consolas" w:cs="Consolas"/>
+          <w:color w:val="000000"/>
+          <w:sz w:val="19"/>
+          <w:szCs w:val="19"/>
+        </w:rPr>
+      </w:pPr>
+      <w:r>
+        <w:rPr>
+          <w:rFonts w:ascii="Consolas" w:hAnsi="Consolas" w:cs="Consolas"/>
+          <w:color w:val="000000"/>
+          <w:sz w:val="19"/>
+          <w:szCs w:val="19"/>
+        </w:rPr>
+        <w:t xml:space="preserve">casillasNecesarias </w:t>
+      </w:r>
+      <w:r>
+        <w:rPr>
+          <w:rFonts w:cstheme="minorHAnsi"/>
+          <w:color w:val="000000"/>
+        </w:rPr>
+        <w:t>irá acumulando todos los valores leídos de las columnas, para cuando acabe la lectura saber cuál es el total exacto de casillas que se necesitan para que el tablero sea correcto.</w:t>
+      </w:r>
+    </w:p>
+    <w:p>
+      <w:pPr>
+        <w:rPr>
+          <w:rFonts w:cstheme="minorHAnsi"/>
+          <w:color w:val="000000"/>
+        </w:rPr>
+      </w:pPr>
+      <w:r>
+        <w:rPr>
+          <w:rFonts w:ascii="Consolas" w:hAnsi="Consolas" w:cs="Consolas"/>
+          <w:color w:val="000000"/>
+          <w:sz w:val="19"/>
+          <w:szCs w:val="19"/>
+        </w:rPr>
+        <w:t xml:space="preserve">casillasColoreadas </w:t>
+      </w:r>
+      <w:r>
+        <w:rPr>
+          <w:rFonts w:cstheme="minorHAnsi"/>
+          <w:color w:val="000000"/>
+        </w:rPr>
+        <w:t xml:space="preserve">se irá modificando con la entrada del usuario, cuando vaya tachando, coloreando o borrando casillas. </w:t>
+      </w:r>
+    </w:p>
+    <w:p>
+      <w:pPr>
+        <w:rPr>
+          <w:rFonts w:cstheme="minorHAnsi"/>
+          <w:color w:val="000000"/>
+        </w:rPr>
+      </w:pPr>
+      <w:r>
+        <w:rPr>
+          <w:rFonts w:cstheme="minorHAnsi"/>
+          <w:color w:val="000000"/>
+        </w:rPr>
+        <w:t>De este modo, cuando se llama al método</w:t>
+      </w:r>
+      <w:r>
+        <w:rPr>
+          <w:rFonts w:cstheme="minorHAnsi"/>
+          <w:color w:val="000000"/>
+        </w:rPr>
+        <w:t xml:space="preserve"> Ta</w:t>
+      </w:r>
+      <w:r>
+        <w:rPr>
+          <w:rFonts w:ascii="Consolas" w:hAnsi="Consolas" w:cs="Consolas"/>
+          <w:color w:val="000000"/>
+          <w:sz w:val="19"/>
+          <w:szCs w:val="19"/>
+        </w:rPr>
+        <w:t xml:space="preserve">bleroCompletado(), </w:t>
+      </w:r>
+      <w:r>
+        <w:rPr>
+          <w:rFonts w:cstheme="minorHAnsi"/>
+          <w:color w:val="000000"/>
+        </w:rPr>
+        <w:t>comprobará primero si las casillas coloreadas son (en cantidad) las mismas que las necesarias. En caso afirmativo, seguirá con el resto de comprobaciones. De otro modo, devolverá falso y terminará el método.</w:t>
+      </w:r>
+    </w:p>
+    <w:p>
+      <w:pPr>
+        <w:rPr>
+          <w:rFonts w:cstheme="minorHAnsi"/>
+        </w:rPr>
+      </w:pPr>
     </w:p>
     <w:sectPr>
       <w:pgSz w:w="11906" w:h="16838"/>

</xml_diff>